<commit_message>
feitas correções ortograficas no artigo
</commit_message>
<xml_diff>
--- a/Trabalho/Artigo - Revisado.docx
+++ b/Trabalho/Artigo - Revisado.docx
@@ -41,21 +41,8 @@
         <w:framePr w:wrap="notBeside"/>
       </w:pPr>
       <w:r>
-        <w:t xml:space="preserve">Jean Carlos Pereira Bairro e </w:t>
-      </w:r>
-      <w:proofErr w:type="spellStart"/>
-      <w:r>
-        <w:t>Yagan</w:t>
-      </w:r>
-      <w:proofErr w:type="spellEnd"/>
-      <w:r>
-        <w:t xml:space="preserve"> James </w:t>
-      </w:r>
-      <w:proofErr w:type="spellStart"/>
-      <w:r>
-        <w:t>Cadorin</w:t>
-      </w:r>
-      <w:proofErr w:type="spellEnd"/>
+        <w:t>Jean Carlos Pereira Bairro e Yagan James Cadorin</w:t>
+      </w:r>
     </w:p>
     <w:p>
       <w:pPr>
@@ -414,15 +401,7 @@
         <w:jc w:val="both"/>
       </w:pPr>
       <w:r>
-        <w:t xml:space="preserve">Simulação, segundo Charles R. </w:t>
-      </w:r>
-      <w:proofErr w:type="spellStart"/>
-      <w:r>
-        <w:t>Harrell</w:t>
-      </w:r>
-      <w:proofErr w:type="spellEnd"/>
-      <w:r>
-        <w:t xml:space="preserve"> (2013), é a experimentação de um sistema real através de modelos. A possibilidade de criar e simular fenômenos desejados permite conferir quão representativas seriam as mudanças, colaborando, dessa forma, com a tomada de decisões.</w:t>
+        <w:t>Simulação, segundo Charles R. Harrell (2013), é a experimentação de um sistema real através de modelos. A possibilidade de criar e simular fenômenos desejados permite conferir quão representativas seriam as mudanças, colaborando, dessa forma, com a tomada de decisões.</w:t>
       </w:r>
     </w:p>
     <w:p>
@@ -440,15 +419,7 @@
         <w:jc w:val="both"/>
       </w:pPr>
       <w:r>
-        <w:t xml:space="preserve">Modelo, segundo Leonardo </w:t>
-      </w:r>
-      <w:proofErr w:type="spellStart"/>
-      <w:r>
-        <w:t>Chwif</w:t>
-      </w:r>
-      <w:proofErr w:type="spellEnd"/>
-      <w:r>
-        <w:t xml:space="preserve"> e Afonso Celso Medina (2010), é uma abstração da realidade que se aproxima do verdadeiro comportamento do sistema, entretanto, quando o mesmo apresenta mais complexidade do que o próprio sistema, há a existência de um problema. Deste modo, o importante é apenas abstrair o que realmente importa para a finalidade do sistema.</w:t>
+        <w:t>Modelo, segundo Leonardo Chwif e Afonso Celso Medina (2010), é uma abstração da realidade que se aproxima do verdadeiro comportamento do sistema, entretanto, quando o mesmo apresenta mais complexidade do que o próprio sistema, há a existência de um problema. Deste modo, o importante é apenas abstrair o que realmente importa para a finalidade do sistema.</w:t>
       </w:r>
     </w:p>
     <w:p>
@@ -618,30 +589,20 @@
         <w:tab/>
         <w:t xml:space="preserve">Para o desenvolvimento do sistema neste trabalho foi utilizada a ferramenta </w:t>
       </w:r>
-      <w:proofErr w:type="spellStart"/>
       <w:r>
         <w:rPr>
           <w:i/>
         </w:rPr>
         <w:t>Javascript</w:t>
       </w:r>
-      <w:proofErr w:type="spellEnd"/>
       <w:r>
         <w:t xml:space="preserve">, enquanto para a simulação de seus comportamentos em cenários diferentes, foi utilizada a ferramenta Arena 14.70 da </w:t>
       </w:r>
-      <w:proofErr w:type="spellStart"/>
       <w:r>
         <w:rPr>
           <w:i/>
         </w:rPr>
-        <w:t>Rockwell</w:t>
-      </w:r>
-      <w:proofErr w:type="spellEnd"/>
-      <w:r>
-        <w:rPr>
-          <w:i/>
-        </w:rPr>
-        <w:t xml:space="preserve"> Softwares</w:t>
+        <w:t>Rockwell Softwares</w:t>
       </w:r>
       <w:r>
         <w:t>.</w:t>
@@ -752,15 +713,7 @@
         <w:t xml:space="preserve">.  </w:t>
       </w:r>
       <w:r>
-        <w:t xml:space="preserve">Rota mais rápida gerada pelo </w:t>
-      </w:r>
-      <w:proofErr w:type="spellStart"/>
-      <w:r>
-        <w:t>googlemaps</w:t>
-      </w:r>
-      <w:proofErr w:type="spellEnd"/>
-      <w:r>
-        <w:t xml:space="preserve"> entre Porto Belo e Bombinhas</w:t>
+        <w:t>Rota mais rápida gerada pelo googlemaps entre Porto Belo e Bombinhas</w:t>
       </w:r>
     </w:p>
     <w:p>
@@ -775,15 +728,7 @@
         <w:jc w:val="both"/>
       </w:pPr>
       <w:r>
-        <w:t xml:space="preserve">O levantamento principal das informações foram retiradas a partir da ferramenta do Google chamada Google </w:t>
-      </w:r>
-      <w:proofErr w:type="spellStart"/>
-      <w:r>
-        <w:t>Maps</w:t>
-      </w:r>
-      <w:proofErr w:type="spellEnd"/>
-      <w:r>
-        <w:t xml:space="preserve">. A </w:t>
+        <w:t xml:space="preserve">O levantamento principal das informações foram retiradas a partir da ferramenta do Google chamada Google Maps. A </w:t>
       </w:r>
       <w:r>
         <w:t>ferramenta, como o exemplo da Figura 1, permite verificar o trânsito a qualquer rota. Definido o trajeto a ser estudado, trata-se do único acesso à cidade de Bombinhas, contendo 8,6 km de percurso, uma vez em que o segundo acesso encontra-se em péssimo estado, deixando-o quase inacessível e pouco utilizado.</w:t>
@@ -859,15 +804,7 @@
         <w:t xml:space="preserve">.  </w:t>
       </w:r>
       <w:r>
-        <w:t xml:space="preserve">Rota mais lenta gerada pelo </w:t>
-      </w:r>
-      <w:proofErr w:type="spellStart"/>
-      <w:r>
-        <w:t>googlemaps</w:t>
-      </w:r>
-      <w:proofErr w:type="spellEnd"/>
-      <w:r>
-        <w:t xml:space="preserve"> entre Porto Belo e Bombinhas</w:t>
+        <w:t>Rota mais lenta gerada pelo googlemaps entre Porto Belo e Bombinhas</w:t>
       </w:r>
     </w:p>
     <w:p>
@@ -993,15 +930,7 @@
         <w:jc w:val="both"/>
       </w:pPr>
       <w:r>
-        <w:t xml:space="preserve">Em primeira ocasião, </w:t>
-      </w:r>
-      <w:proofErr w:type="gramStart"/>
-      <w:r>
-        <w:t>conforme Figura</w:t>
-      </w:r>
-      <w:proofErr w:type="gramEnd"/>
-      <w:r>
-        <w:t xml:space="preserve"> </w:t>
+        <w:t xml:space="preserve">Em primeira ocasião, conforme Figura </w:t>
       </w:r>
       <w:r>
         <w:t>3</w:t>
@@ -1104,15 +1033,7 @@
         <w:t xml:space="preserve"> de Porto Bel</w:t>
       </w:r>
       <w:r>
-        <w:t xml:space="preserve">o e Bombinhas, </w:t>
-      </w:r>
-      <w:proofErr w:type="gramStart"/>
-      <w:r>
-        <w:t>conforme Figura</w:t>
-      </w:r>
-      <w:proofErr w:type="gramEnd"/>
-      <w:r>
-        <w:t xml:space="preserve"> 4</w:t>
+        <w:t>o e Bombinhas, conforme Figura 4</w:t>
       </w:r>
       <w:r>
         <w:t>, encontra-se a segunda característica do trajeto, a Taxa de Preservação Ambiental - TPA. Esse pedágio ambiental é realizado toda temporada para arrecadação de renda para os devidos cuidados ambientais da região. Este utensílio agrava-se em alta temporada quando, em grande quantidade, turistas estrangeiros procuram a cidade, uma vez em que os mesmos devem realizar o pagamento obrigatório no ato da entrada.</w:t>
@@ -1165,15 +1086,7 @@
         <w:jc w:val="both"/>
       </w:pPr>
       <w:r>
-        <w:t xml:space="preserve">Com a contabilização dos dados, foi definido através do Arena 14.70, a distribuição </w:t>
-      </w:r>
-      <w:proofErr w:type="spellStart"/>
-      <w:r>
-        <w:t>LogN</w:t>
-      </w:r>
-      <w:proofErr w:type="spellEnd"/>
-      <w:r>
-        <w:t xml:space="preserve"> para a definição do tempo entre chegadas dos veículos na simulação. A distribuição log-normal é uma distribuição flexível fortemente relacionada com a distribuição normal. Esta distribuição tem sido considerada o modelo de distribuição de vida mais comumente </w:t>
+        <w:t xml:space="preserve">Com a contabilização dos dados, foi definido através do Arena 14.70, a distribuição LogN para a definição do tempo entre chegadas dos veículos na simulação. A distribuição log-normal é uma distribuição flexível fortemente relacionada com a distribuição normal. Esta distribuição tem sido considerada o modelo de distribuição de vida mais comumente </w:t>
       </w:r>
       <w:r>
         <w:t>usados</w:t>
@@ -1252,15 +1165,7 @@
         <w:t xml:space="preserve">. </w:t>
       </w:r>
       <w:r>
-        <w:t xml:space="preserve"> Função densidade para a distribuição </w:t>
-      </w:r>
-      <w:proofErr w:type="spellStart"/>
-      <w:r>
-        <w:t>LogN</w:t>
-      </w:r>
-      <w:proofErr w:type="spellEnd"/>
-      <w:r>
-        <w:t>.</w:t>
+        <w:t xml:space="preserve"> Função densidade para a distribuição LogN.</w:t>
       </w:r>
     </w:p>
     <w:p>
@@ -1514,14 +1419,12 @@
         <w:tab/>
         <w:t xml:space="preserve">Neste escopo, para melhor análise da simulação dos problemas detectados durante o trajeto, torna-se necessário a utilização de um método pseudoaleatório para definir o tempo entre chegadas de veículos na cidade. O método que melhor atendeu a esta demanda é o Método Polar de </w:t>
       </w:r>
-      <w:proofErr w:type="spellStart"/>
       <w:r>
         <w:rPr>
           <w:i/>
         </w:rPr>
         <w:t>Marsaglia</w:t>
       </w:r>
-      <w:proofErr w:type="spellEnd"/>
       <w:r>
         <w:t xml:space="preserve">. Este visa </w:t>
       </w:r>
@@ -1535,15 +1438,7 @@
       </w:pPr>
       <w:r>
         <w:tab/>
-        <w:t xml:space="preserve">A forma polar é geralmente mais rápida devido à facilidade de calculá-la sem a utilização de funções trigonométricas, além de ser numericamente mais robusta. Desta forma, a mesma foi utilizada a cada iteração para definir </w:t>
-      </w:r>
-      <w:proofErr w:type="spellStart"/>
-      <w:r>
-        <w:t>pseudo</w:t>
-      </w:r>
-      <w:proofErr w:type="spellEnd"/>
-      <w:r>
-        <w:t xml:space="preserve"> aleatoriamente o tempo entre chegadas de cada veículo novo no sistema.</w:t>
+        <w:t>A forma polar é geralmente mais rápida devido à facilidade de calculá-la sem a utilização de funções trigonométricas, além de ser numericamente mais robusta. Desta forma, a mesma foi utilizada a cada iteração para definir pseudo aleatoriamente o tempo entre chegadas de cada veículo novo no sistema.</w:t>
       </w:r>
     </w:p>
     <w:p>
@@ -1614,30 +1509,16 @@
         <w:ind w:firstLine="0"/>
       </w:pPr>
       <w:r>
-        <w:t xml:space="preserve">Fig. </w:t>
-      </w:r>
-      <w:r>
-        <w:t xml:space="preserve">8. </w:t>
-      </w:r>
-      <w:r>
-        <w:t xml:space="preserve"> </w:t>
-      </w:r>
-      <w:r>
-        <w:t xml:space="preserve">Método de </w:t>
-      </w:r>
-      <w:proofErr w:type="spellStart"/>
+        <w:t xml:space="preserve">Fig. 8.  Método de </w:t>
+      </w:r>
       <w:r>
         <w:rPr>
           <w:i/>
         </w:rPr>
         <w:t>Marsaglia</w:t>
       </w:r>
-      <w:proofErr w:type="spellEnd"/>
-      <w:r>
-        <w:t xml:space="preserve"> para gerar variáveis aleatórias normais</w:t>
-      </w:r>
-      <w:r>
-        <w:t>.</w:t>
+      <w:r>
+        <w:t xml:space="preserve"> para gerar variáveis aleatórias normais.</w:t>
       </w:r>
     </w:p>
     <w:p/>
@@ -7467,14 +7348,22 @@
         <w:t>Deste modo, como uma das últimas medidas perceptíveis a serem tomadas, é realizar a construção do segundo acesso de Bombinhas. Embora já possua um segundo acesso,</w:t>
       </w:r>
       <w:r>
-        <w:t xml:space="preserve"> pode ser considerado a revitalização da mesma, uma vez em que esta</w:t>
-      </w:r>
-      <w:r>
-        <w:t xml:space="preserve"> encontra-se</w:t>
-      </w:r>
-      <w:r>
-        <w:t xml:space="preserve"> em más condições e é desconhecida</w:t>
-      </w:r>
+        <w:t xml:space="preserve"> pode se</w:t>
+      </w:r>
+      <w:r>
+        <w:t xml:space="preserve">r considerado a revitalização do mesmo, uma vez em que este </w:t>
+      </w:r>
+      <w:r>
+        <w:t>encontra-se</w:t>
+      </w:r>
+      <w:r>
+        <w:t xml:space="preserve"> e</w:t>
+      </w:r>
+      <w:r>
+        <w:t>m más condições e é desconhecido</w:t>
+      </w:r>
+      <w:bookmarkStart w:id="0" w:name="_GoBack"/>
+      <w:bookmarkEnd w:id="0"/>
       <w:r>
         <w:t xml:space="preserve"> por muitos</w:t>
       </w:r>
@@ -7579,10 +7468,7 @@
         <w:jc w:val="both"/>
       </w:pPr>
       <w:r>
-        <w:t>Em análise de possíveis novos dados e com análise da possível distribuição de acesso à cidade, torna-se importante um estudo elevado para o correto trânsito de ve</w:t>
-      </w:r>
-      <w:r>
-        <w:t>ículos na cidade, uma vez em que esta distribuição traria melhorias significativas para o acesso tranquilo à cidade.</w:t>
+        <w:t>Em análise de possíveis novos dados e com análise da possível distribuição de acesso à cidade, torna-se importante um estudo elevado para o correto trânsito de veículos na cidade, uma vez em que esta distribuição traria melhorias significativas para o acesso tranquilo à cidade.</w:t>
       </w:r>
     </w:p>
     <w:p>
@@ -7808,11 +7694,9 @@
             <w:pPr>
               <w:jc w:val="both"/>
             </w:pPr>
-            <w:proofErr w:type="spellStart"/>
             <w:r>
               <w:t>Mariscal</w:t>
             </w:r>
-            <w:proofErr w:type="spellEnd"/>
           </w:p>
         </w:tc>
         <w:tc>
@@ -7960,10 +7844,7 @@
         <w:ind w:left="142" w:firstLine="60"/>
       </w:pPr>
       <w:r>
-        <w:t xml:space="preserve">Tab. </w:t>
-      </w:r>
-      <w:r>
-        <w:t>4</w:t>
+        <w:t>Tab. 4</w:t>
       </w:r>
       <w:r>
         <w:t xml:space="preserve">.  </w:t>
@@ -8066,26 +7947,10 @@
         </w:numPr>
       </w:pPr>
       <w:r>
-        <w:t xml:space="preserve">Afonso Celso Medina. Leonardo </w:t>
-      </w:r>
-      <w:proofErr w:type="spellStart"/>
-      <w:r>
-        <w:t>Chwif</w:t>
-      </w:r>
-      <w:proofErr w:type="spellEnd"/>
-      <w:r>
-        <w:t xml:space="preserve"> (2010). Modelagem e Simulação de Eventos Discretos: Teoria e Aplicações</w:t>
-      </w:r>
-      <w:r>
-        <w:t xml:space="preserve">, 2010 </w:t>
-      </w:r>
-      <w:proofErr w:type="gramStart"/>
-      <w:r>
-        <w:t>[Online</w:t>
-      </w:r>
-      <w:proofErr w:type="gramEnd"/>
-      <w:r>
-        <w:t>]</w:t>
+        <w:t>Afonso Celso Medina. Leonardo Chwif (2010). Modelagem e Simulação de Eventos Discretos: Teoria e Aplicações</w:t>
+      </w:r>
+      <w:r>
+        <w:t>, 2010 [Online]</w:t>
       </w:r>
       <w:r>
         <w:t xml:space="preserve">. Disponível em: </w:t>
@@ -8112,23 +7977,7 @@
         </w:numPr>
       </w:pPr>
       <w:r>
-        <w:t xml:space="preserve">Diário Catarinense (2016, </w:t>
-      </w:r>
-      <w:proofErr w:type="spellStart"/>
-      <w:r>
-        <w:t>Sep</w:t>
-      </w:r>
-      <w:proofErr w:type="spellEnd"/>
-      <w:r>
-        <w:t xml:space="preserve">). Bombinhas estreia entre cidades mais procuradas por estrangeiros. </w:t>
-      </w:r>
-      <w:proofErr w:type="gramStart"/>
-      <w:r>
-        <w:t>[Online</w:t>
-      </w:r>
-      <w:proofErr w:type="gramEnd"/>
-      <w:r>
-        <w:t xml:space="preserve">]. Disponível em: </w:t>
+        <w:t xml:space="preserve">Diário Catarinense (2016, Sep). Bombinhas estreia entre cidades mais procuradas por estrangeiros. [Online]. Disponível em: </w:t>
       </w:r>
       <w:r>
         <w:t>http://dc.clicrbs.com.br/sc/estilo-de-vida/noticia/2016/07/bombinhas-estreia-entre-cidades-mais-procuradas-por-estrangeiros-6750709.html</w:t>
@@ -8152,83 +8001,22 @@
         </w:numPr>
       </w:pPr>
       <w:r>
-        <w:t xml:space="preserve">Robert E. </w:t>
-      </w:r>
-      <w:proofErr w:type="spellStart"/>
-      <w:r>
-        <w:t>Bateman</w:t>
-      </w:r>
-      <w:proofErr w:type="spellEnd"/>
-      <w:r>
-        <w:t xml:space="preserve">, </w:t>
-      </w:r>
-      <w:proofErr w:type="spellStart"/>
-      <w:r>
-        <w:t>Royce</w:t>
-      </w:r>
-      <w:proofErr w:type="spellEnd"/>
-      <w:r>
-        <w:t xml:space="preserve"> O. </w:t>
-      </w:r>
-      <w:proofErr w:type="spellStart"/>
-      <w:r>
-        <w:t>Bowden</w:t>
-      </w:r>
-      <w:proofErr w:type="spellEnd"/>
-      <w:r>
-        <w:t xml:space="preserve">, Thomas J. </w:t>
-      </w:r>
-      <w:proofErr w:type="spellStart"/>
-      <w:r>
-        <w:t>Gogg</w:t>
-      </w:r>
-      <w:proofErr w:type="spellEnd"/>
-      <w:r>
-        <w:t>,</w:t>
-      </w:r>
-      <w:r>
-        <w:t xml:space="preserve"> Charles R. </w:t>
-      </w:r>
-      <w:proofErr w:type="spellStart"/>
-      <w:r>
-        <w:t>Harrell</w:t>
-      </w:r>
-      <w:proofErr w:type="spellEnd"/>
-      <w:r>
-        <w:t xml:space="preserve">, Jack R. A. Mott e José Arnaldo Barra </w:t>
-      </w:r>
-      <w:proofErr w:type="spellStart"/>
-      <w:r>
-        <w:t>Mo</w:t>
-      </w:r>
-      <w:r>
-        <w:t>ntevechi</w:t>
-      </w:r>
-      <w:proofErr w:type="spellEnd"/>
-      <w:r>
-        <w:t xml:space="preserve">. </w:t>
+        <w:t>Robert E. Bateman, Royce O. Bowden, Thomas J. Gogg,</w:t>
+      </w:r>
+      <w:r>
+        <w:t xml:space="preserve"> Charles R. Harrell</w:t>
+      </w:r>
+      <w:r>
+        <w:t>, Jack R. A. Mott e José Arnaldo Barra Mo</w:t>
+      </w:r>
+      <w:r>
+        <w:t xml:space="preserve">ntevechi. </w:t>
       </w:r>
       <w:r>
         <w:t xml:space="preserve">Simulação de Sistemas: Aprimorando Processos de </w:t>
       </w:r>
       <w:r>
-        <w:t xml:space="preserve">Logística, Serviços e </w:t>
-      </w:r>
-      <w:proofErr w:type="spellStart"/>
-      <w:r>
-        <w:t>Manutafur</w:t>
-      </w:r>
-      <w:proofErr w:type="spellEnd"/>
-      <w:r>
-        <w:t xml:space="preserve">, 2013, </w:t>
-      </w:r>
-      <w:proofErr w:type="gramStart"/>
-      <w:r>
-        <w:t>[Online</w:t>
-      </w:r>
-      <w:proofErr w:type="gramEnd"/>
-      <w:r>
-        <w:t>]</w:t>
+        <w:t>Logística, Serviços e Manutafur, 2013, [Online]</w:t>
       </w:r>
       <w:r>
         <w:t xml:space="preserve">. Disponível em: </w:t>
@@ -8255,15 +8043,7 @@
         </w:numPr>
       </w:pPr>
       <w:r>
-        <w:t xml:space="preserve">Prefeitura de Bombinhas. (2016, Sep.) Esclarecimento sobre a Taxa de Preservação Ambiental. </w:t>
-      </w:r>
-      <w:proofErr w:type="gramStart"/>
-      <w:r>
-        <w:t>[Online</w:t>
-      </w:r>
-      <w:proofErr w:type="gramEnd"/>
-      <w:r>
-        <w:t xml:space="preserve">]. Disponível em: </w:t>
+        <w:t xml:space="preserve">Prefeitura de Bombinhas. (2016, Sep.) Esclarecimento sobre a Taxa de Preservação Ambiental. [Online]. Disponível em: </w:t>
       </w:r>
       <w:r>
         <w:t>http://www.bombinhas.sc.gov.br/noticias/index/ver/codMapaItem/10974/codNoticia/91967</w:t>
@@ -8287,15 +8067,7 @@
         </w:numPr>
       </w:pPr>
       <w:r>
-        <w:t xml:space="preserve">Prefeitura de Porto Belo (2016, Sep.) Morro de Bombas permanecerá parcialmente interrompido por 30 dias. </w:t>
-      </w:r>
-      <w:proofErr w:type="gramStart"/>
-      <w:r>
-        <w:t>[Online</w:t>
-      </w:r>
-      <w:proofErr w:type="gramEnd"/>
-      <w:r>
-        <w:t xml:space="preserve">]. Disponível em: </w:t>
+        <w:t xml:space="preserve">Prefeitura de Porto Belo (2016, Sep.) Morro de Bombas permanecerá parcialmente interrompido por 30 dias. [Online]. Disponível em: </w:t>
       </w:r>
       <w:r>
         <w:t>http://dc.clicrbs.com.br/sc/estilo-de-vida/noticia/2016/07/bombinhas-estreia-entre-cidades-mais-procuradas-por-estrangeiros-6750709.html</w:t>
@@ -8362,8 +8134,6 @@
           <w:lang w:eastAsia="pt-BR"/>
         </w:rPr>
       </w:pPr>
-      <w:bookmarkStart w:id="0" w:name="_GoBack"/>
-      <w:bookmarkEnd w:id="0"/>
     </w:p>
     <w:sectPr>
       <w:headerReference w:type="default" r:id="rId17"/>
@@ -8453,7 +8223,7 @@
       <w:rPr>
         <w:noProof/>
       </w:rPr>
-      <w:t>6</w:t>
+      <w:t>5</w:t>
     </w:r>
     <w:r>
       <w:fldChar w:fldCharType="end"/>
@@ -11535,7 +11305,7 @@
 </file>
 
 <file path=customXml/itemProps1.xml><?xml version="1.0" encoding="utf-8"?>
-<ds:datastoreItem xmlns:ds="http://schemas.openxmlformats.org/officeDocument/2006/customXml" ds:itemID="{389AE2DF-0780-4D22-B547-1C0DF1799905}">
+<ds:datastoreItem xmlns:ds="http://schemas.openxmlformats.org/officeDocument/2006/customXml" ds:itemID="{ACE52915-E3A8-4E2F-8E9C-CB317B8F4F32}">
   <ds:schemaRefs>
     <ds:schemaRef ds:uri="http://schemas.openxmlformats.org/officeDocument/2006/bibliography"/>
   </ds:schemaRefs>

</xml_diff>

<commit_message>
Finalizado o artigo e a apresentação
</commit_message>
<xml_diff>
--- a/Trabalho/Artigo - Revisado.docx
+++ b/Trabalho/Artigo - Revisado.docx
@@ -859,10 +859,10 @@
           <w:lang w:eastAsia="pt-BR"/>
         </w:rPr>
         <w:drawing>
-          <wp:inline distT="0" distB="0" distL="0" distR="0" wp14:anchorId="3FBA6754" wp14:editId="12CB7C91">
+          <wp:inline distT="0" distB="0" distL="0" distR="0" wp14:anchorId="6B71FA27" wp14:editId="2C6BC618">
             <wp:extent cx="3200400" cy="1800225"/>
             <wp:effectExtent l="0" t="0" r="0" b="9525"/>
-            <wp:docPr id="7" name="Imagem 7"/>
+            <wp:docPr id="1" name="Imagem 1"/>
             <wp:cNvGraphicFramePr>
               <a:graphicFrameLocks xmlns:a="http://schemas.openxmlformats.org/drawingml/2006/main" noChangeAspect="1"/>
             </wp:cNvGraphicFramePr>
@@ -870,7 +870,7 @@
               <a:graphicData uri="http://schemas.openxmlformats.org/drawingml/2006/picture">
                 <pic:pic xmlns:pic="http://schemas.openxmlformats.org/drawingml/2006/picture">
                   <pic:nvPicPr>
-                    <pic:cNvPr id="7" name="PRIMEIRA PARADA (DESMORONAMENTO).png"/>
+                    <pic:cNvPr id="1" name="PRIMEIRA PARADA (DESMORONAMENTO).png"/>
                     <pic:cNvPicPr/>
                   </pic:nvPicPr>
                   <pic:blipFill>
@@ -936,7 +936,13 @@
         <w:t>3</w:t>
       </w:r>
       <w:r>
-        <w:t>, é encontrado a primeira característica do trajeto. Logo no km 2,1 da via, é encontrada a via sendo transitada em apenas meia pista devido o desmoronamento durante fortes chuvas na região. Nesta etapa, ambos os sentidos da via são alternados, sem orientações e sem critérios de ordem estabelecida a serem respeitadas.</w:t>
+        <w:t>, é encontrado a primeira caracterí</w:t>
+      </w:r>
+      <w:r>
+        <w:t>stica do trajeto. Logo no km 2,5</w:t>
+      </w:r>
+      <w:r>
+        <w:t xml:space="preserve"> da via, é encontrada a via sendo transitada em apenas meia pista devido o desmoronamento durante fortes chuvas na região. Nesta etapa, ambos os sentidos da via são alternados, sem orientações e sem critérios de ordem estabelecida a serem respeitadas.</w:t>
       </w:r>
     </w:p>
     <w:p>
@@ -1020,6 +1026,11 @@
     </w:p>
     <w:p>
       <w:pPr>
+        <w:pStyle w:val="Text"/>
+      </w:pPr>
+    </w:p>
+    <w:p>
+      <w:pPr>
         <w:ind w:firstLine="142"/>
         <w:jc w:val="both"/>
       </w:pPr>
@@ -1094,6 +1105,12 @@
       <w:r>
         <w:t xml:space="preserve"> para muitas aplicações. </w:t>
       </w:r>
+    </w:p>
+    <w:p>
+      <w:pPr>
+        <w:ind w:firstLine="202"/>
+        <w:jc w:val="both"/>
+      </w:pPr>
     </w:p>
     <w:p>
       <w:pPr>
@@ -1177,10 +1194,19 @@
     <w:p>
       <w:pPr>
         <w:ind w:firstLine="202"/>
+        <w:jc w:val="center"/>
+      </w:pPr>
+    </w:p>
+    <w:p>
+      <w:pPr>
+        <w:ind w:firstLine="202"/>
         <w:jc w:val="both"/>
       </w:pPr>
       <w:r>
-        <w:t>Baseada no modelo de crescimento multiplicador, a distribuição log-normal aparece naturalmente como o produto de variáveis independentes e sempre positivas quando seu logaritmo tem a distribuição normal.</w:t>
+        <w:t xml:space="preserve">Baseada no modelo de crescimento multiplicador, a distribuição log-normal aparece naturalmente como o produto </w:t>
+      </w:r>
+      <w:r>
+        <w:t>de variáveis independentes e sempre positivas quando seu logaritmo tem a distribuição normal.</w:t>
       </w:r>
     </w:p>
     <w:p>
@@ -1201,10 +1227,7 @@
         <w:t>6</w:t>
       </w:r>
       <w:r>
-        <w:t xml:space="preserve">, enquanto que para dias de </w:t>
-      </w:r>
-      <w:r>
-        <w:t>alta temporada e/ou feriados foi gerada a expressão contida na Figura</w:t>
+        <w:t>, enquanto que para dias de alta temporada e/ou feriados foi gerada a expressão contida na Figura</w:t>
       </w:r>
       <w:r>
         <w:t xml:space="preserve"> 7</w:t>
@@ -1390,6 +1413,17 @@
       <w:r>
         <w:t>Expressão gerada com o Arena 14.70.</w:t>
       </w:r>
+    </w:p>
+    <w:p>
+      <w:pPr>
+        <w:autoSpaceDE w:val="0"/>
+        <w:autoSpaceDN w:val="0"/>
+        <w:adjustRightInd w:val="0"/>
+        <w:jc w:val="both"/>
+        <w:rPr>
+          <w:rFonts w:ascii="Times-Roman" w:hAnsi="Times-Roman" w:cs="Times-Roman"/>
+        </w:rPr>
+      </w:pPr>
     </w:p>
     <w:p>
       <w:pPr>
@@ -1521,10 +1555,6 @@
         <w:t xml:space="preserve"> para gerar variáveis aleatórias normais.</w:t>
       </w:r>
     </w:p>
-    <w:p/>
-    <w:p/>
-    <w:p/>
-    <w:p/>
     <w:p>
       <w:pPr>
         <w:pStyle w:val="Ttulo2"/>
@@ -1555,6 +1585,12 @@
       <w:r>
         <w:t>ado, utiliza-se de uma tabela capaz de verificar se o mesmo irá gerar filas ou não. Esta tabela engloba valores em tempo, especificamente em segundos, utilizando do tempo entre chegadas dos veículos na cidade e do tempo que cada característica da via demanda.</w:t>
       </w:r>
+    </w:p>
+    <w:p>
+      <w:pPr>
+        <w:ind w:firstLine="202"/>
+        <w:jc w:val="both"/>
+      </w:pPr>
     </w:p>
     <w:p>
       <w:pPr>
@@ -3445,27 +3481,27 @@
     </w:tbl>
     <w:p>
       <w:pPr>
+        <w:pStyle w:val="Textodenotaderodap"/>
+        <w:ind w:firstLine="0"/>
+      </w:pPr>
+      <w:r>
+        <w:t>Tab. 1</w:t>
+      </w:r>
+      <w:r>
+        <w:t xml:space="preserve">.  </w:t>
+      </w:r>
+      <w:r>
+        <w:t>Processo de meia pista contabilizados em segundos.</w:t>
+      </w:r>
+    </w:p>
+    <w:p>
+      <w:pPr>
         <w:ind w:firstLine="202"/>
         <w:jc w:val="both"/>
       </w:pPr>
     </w:p>
     <w:p>
       <w:pPr>
-        <w:pStyle w:val="Textodenotaderodap"/>
-        <w:ind w:left="142" w:firstLine="60"/>
-      </w:pPr>
-      <w:r>
-        <w:t>Tab. 1</w:t>
-      </w:r>
-      <w:r>
-        <w:t xml:space="preserve">.  </w:t>
-      </w:r>
-      <w:r>
-        <w:t>Processo de meia pista contabilizados em segundos.</w:t>
-      </w:r>
-    </w:p>
-    <w:p>
-      <w:pPr>
         <w:ind w:firstLine="202"/>
         <w:jc w:val="both"/>
       </w:pPr>
@@ -3545,7 +3581,13 @@
         <w:t>ntre os processos para a melhor análise da fila. Desta forma, utilizando a funç</w:t>
       </w:r>
       <w:r>
-        <w:t>ão acima, foi preciso calcular o tempo em que os veículos percorriam a distância entre os dois processos sem que os mesmos tivessem taxas de erros elevadas. Neste escopo, foram utilizadas a velocidade regular da via de 40 km/h com a distância de 0,9 km para o cálculo do tempo estimado.</w:t>
+        <w:t>ão acima, foi preciso calcular o tempo em que os veículos percorriam a distância entre os dois processos sem que os mesmos tivessem taxas de erros elevadas. Neste escopo, foram utilizadas a velocidade regular da via de 40 km/h com a distância de 0,</w:t>
+      </w:r>
+      <w:r>
+        <w:t>5</w:t>
+      </w:r>
+      <w:r>
+        <w:t xml:space="preserve"> km para o cálculo do tempo estimado.</w:t>
       </w:r>
     </w:p>
     <w:p>
@@ -3763,7 +3805,7 @@
               <w:jc w:val="center"/>
             </w:pPr>
             <w:r>
-              <w:t>FILA</w:t>
+              <w:t>F</w:t>
             </w:r>
           </w:p>
         </w:tc>
@@ -5202,27 +5244,27 @@
     </w:tbl>
     <w:p>
       <w:pPr>
+        <w:pStyle w:val="Textodenotaderodap"/>
+        <w:ind w:firstLine="0"/>
+      </w:pPr>
+      <w:r>
+        <w:t>Tab. 2</w:t>
+      </w:r>
+      <w:r>
+        <w:t xml:space="preserve">.  </w:t>
+      </w:r>
+      <w:r>
+        <w:t>Processo da parada TPA contabilizados em segundos.</w:t>
+      </w:r>
+    </w:p>
+    <w:p>
+      <w:pPr>
         <w:ind w:firstLine="202"/>
         <w:jc w:val="both"/>
       </w:pPr>
     </w:p>
     <w:p>
       <w:pPr>
-        <w:pStyle w:val="Textodenotaderodap"/>
-        <w:ind w:left="142" w:firstLine="60"/>
-      </w:pPr>
-      <w:r>
-        <w:t>Tab. 2</w:t>
-      </w:r>
-      <w:r>
-        <w:t xml:space="preserve">.  </w:t>
-      </w:r>
-      <w:r>
-        <w:t>Processo da parada TPA contabilizados em segundos.</w:t>
-      </w:r>
-    </w:p>
-    <w:p>
-      <w:pPr>
         <w:ind w:firstLine="202"/>
         <w:jc w:val="both"/>
       </w:pPr>
@@ -5262,7 +5304,7 @@
         <w:pStyle w:val="Ttulo2"/>
       </w:pPr>
       <w:r>
-        <w:t>Possíveis melhorias</w:t>
+        <w:t>Da implementação gráfica</w:t>
       </w:r>
     </w:p>
     <w:p>
@@ -5277,8 +5319,10 @@
         <w:jc w:val="both"/>
       </w:pPr>
       <w:r>
-        <w:t xml:space="preserve">É natural que todo imprevistos em vias públicas venham a ser corrigidas pelas entidades responsáveis de acordo com as estimativas padrões das mesmas. </w:t>
-      </w:r>
+        <w:t>Na implementação da simulação gráfica, é necessário manter a proporção do problema. Para isso, foram elaboradas computacionalmente imagens da via e dos veículos que além de permitir a visualização do problema, foram capazes de manter a proporcionalidade do mesmo.</w:t>
+      </w:r>
+      <w:bookmarkStart w:id="0" w:name="_GoBack"/>
+      <w:bookmarkEnd w:id="0"/>
     </w:p>
     <w:p>
       <w:pPr>
@@ -5286,19 +5330,19 @@
         <w:jc w:val="both"/>
       </w:pPr>
       <w:r>
-        <w:t>O desmoronamento ocorrido em março deste ano, 2016, deixando a via com o trânsito apenas em meia pista ainda está com seu concerto em fase licitatória. Bem provável, que após este período, este problema venha a ser resolvido pelas entidades, desta forma, liberando o fluxo de veículos que acessam e deix</w:t>
-      </w:r>
-      <w:r>
-        <w:t>e</w:t>
-      </w:r>
-      <w:r>
-        <w:t xml:space="preserve">m a cidade. Conforme tabela abaixo, podemos notar que a fila encontrada já na segunda característica do trajeto possui </w:t>
-      </w:r>
-      <w:r>
-        <w:t>um leve aumento na fila, uma vez em que os veículos começariam a se concentrar em apenas um processo</w:t>
-      </w:r>
-      <w:r>
-        <w:t>.</w:t>
+        <w:t>Cada metro da via ou dos veículos, é ilust</w:t>
+      </w:r>
+      <w:r>
+        <w:t xml:space="preserve">rado </w:t>
+      </w:r>
+      <w:r>
+        <w:t>na simulação gráfica por 5 píxel</w:t>
+      </w:r>
+      <w:r>
+        <w:t>s</w:t>
+      </w:r>
+      <w:r>
+        <w:t xml:space="preserve">. Sendo assim, 1m = 5px.  </w:t>
       </w:r>
     </w:p>
     <w:p>
@@ -5306,6 +5350,9 @@
         <w:ind w:firstLine="142"/>
         <w:jc w:val="both"/>
       </w:pPr>
+      <w:r>
+        <w:t>Para manter a proporção na via, sabendo que a extensão entre os dois processos possui aproximadamente 500m, foi necessário gerar uma ilustração de 2500px, e mais um restante para ilustrar as filas. Porém, como a maioria das telas suporta uma resolução mais baixa, o trecho foi dividido em três imagens, todas as três com exatamente 1360px. Somando ao todo 4080px, do qual restaram 1580px, que representam o espaço da formação das filas. Conforme a figura 10, é notável que a proporção do problema é respeitada.</w:t>
+      </w:r>
     </w:p>
     <w:p>
       <w:pPr>
@@ -5316,6 +5363,244 @@
     <w:p>
       <w:pPr>
         <w:ind w:firstLine="142"/>
+        <w:jc w:val="both"/>
+      </w:pPr>
+    </w:p>
+    <w:p>
+      <w:pPr>
+        <w:jc w:val="both"/>
+      </w:pPr>
+      <w:r>
+        <w:rPr>
+          <w:noProof/>
+          <w:lang w:eastAsia="pt-BR"/>
+        </w:rPr>
+        <w:drawing>
+          <wp:inline distT="0" distB="0" distL="0" distR="0" wp14:anchorId="36018700" wp14:editId="6A223966">
+            <wp:extent cx="3200400" cy="361950"/>
+            <wp:effectExtent l="0" t="0" r="0" b="0"/>
+            <wp:docPr id="3" name="Imagem 3"/>
+            <wp:cNvGraphicFramePr>
+              <a:graphicFrameLocks xmlns:a="http://schemas.openxmlformats.org/drawingml/2006/main" noChangeAspect="1"/>
+            </wp:cNvGraphicFramePr>
+            <a:graphic xmlns:a="http://schemas.openxmlformats.org/drawingml/2006/main">
+              <a:graphicData uri="http://schemas.openxmlformats.org/drawingml/2006/picture">
+                <pic:pic xmlns:pic="http://schemas.openxmlformats.org/drawingml/2006/picture">
+                  <pic:nvPicPr>
+                    <pic:cNvPr id="3" name="AQUI2.jpg"/>
+                    <pic:cNvPicPr/>
+                  </pic:nvPicPr>
+                  <pic:blipFill>
+                    <a:blip r:embed="rId16">
+                      <a:extLst>
+                        <a:ext uri="{28A0092B-C50C-407E-A947-70E740481C1C}">
+                          <a14:useLocalDpi xmlns:a14="http://schemas.microsoft.com/office/drawing/2010/main" val="0"/>
+                        </a:ext>
+                      </a:extLst>
+                    </a:blip>
+                    <a:stretch>
+                      <a:fillRect/>
+                    </a:stretch>
+                  </pic:blipFill>
+                  <pic:spPr>
+                    <a:xfrm>
+                      <a:off x="0" y="0"/>
+                      <a:ext cx="3200400" cy="361950"/>
+                    </a:xfrm>
+                    <a:prstGeom prst="rect">
+                      <a:avLst/>
+                    </a:prstGeom>
+                  </pic:spPr>
+                </pic:pic>
+              </a:graphicData>
+            </a:graphic>
+          </wp:inline>
+        </w:drawing>
+      </w:r>
+    </w:p>
+    <w:p>
+      <w:pPr>
+        <w:pStyle w:val="Textodenotaderodap"/>
+        <w:ind w:firstLine="0"/>
+      </w:pPr>
+      <w:r>
+        <w:t>Fig. 9.  Representação gráfica do problema.</w:t>
+      </w:r>
+    </w:p>
+    <w:p>
+      <w:pPr>
+        <w:ind w:firstLine="142"/>
+        <w:jc w:val="both"/>
+      </w:pPr>
+    </w:p>
+    <w:p>
+      <w:pPr>
+        <w:ind w:firstLine="142"/>
+        <w:jc w:val="both"/>
+      </w:pPr>
+    </w:p>
+    <w:p>
+      <w:pPr>
+        <w:ind w:firstLine="142"/>
+        <w:jc w:val="both"/>
+      </w:pPr>
+      <w:r>
+        <w:t xml:space="preserve">Para representar os veículos, foram realizadas pesquisas afim de saber o comprimento e largura médios de um veículo. </w:t>
+      </w:r>
+    </w:p>
+    <w:p>
+      <w:pPr>
+        <w:ind w:firstLine="142"/>
+        <w:jc w:val="both"/>
+      </w:pPr>
+    </w:p>
+    <w:p>
+      <w:pPr>
+        <w:ind w:firstLine="142"/>
+        <w:jc w:val="both"/>
+      </w:pPr>
+    </w:p>
+    <w:p>
+      <w:pPr>
+        <w:jc w:val="both"/>
+      </w:pPr>
+      <w:r>
+        <w:rPr>
+          <w:noProof/>
+          <w:lang w:eastAsia="pt-BR"/>
+        </w:rPr>
+        <w:drawing>
+          <wp:inline distT="0" distB="0" distL="0" distR="0" wp14:anchorId="27DE171D" wp14:editId="11E226EC">
+            <wp:extent cx="3200400" cy="951230"/>
+            <wp:effectExtent l="0" t="0" r="0" b="1270"/>
+            <wp:docPr id="7" name="Imagem 7"/>
+            <wp:cNvGraphicFramePr>
+              <a:graphicFrameLocks xmlns:a="http://schemas.openxmlformats.org/drawingml/2006/main" noChangeAspect="1"/>
+            </wp:cNvGraphicFramePr>
+            <a:graphic xmlns:a="http://schemas.openxmlformats.org/drawingml/2006/main">
+              <a:graphicData uri="http://schemas.openxmlformats.org/drawingml/2006/picture">
+                <pic:pic xmlns:pic="http://schemas.openxmlformats.org/drawingml/2006/picture">
+                  <pic:nvPicPr>
+                    <pic:cNvPr id="7" name="AQUI.jpg"/>
+                    <pic:cNvPicPr/>
+                  </pic:nvPicPr>
+                  <pic:blipFill>
+                    <a:blip r:embed="rId17">
+                      <a:extLst>
+                        <a:ext uri="{28A0092B-C50C-407E-A947-70E740481C1C}">
+                          <a14:useLocalDpi xmlns:a14="http://schemas.microsoft.com/office/drawing/2010/main" val="0"/>
+                        </a:ext>
+                      </a:extLst>
+                    </a:blip>
+                    <a:stretch>
+                      <a:fillRect/>
+                    </a:stretch>
+                  </pic:blipFill>
+                  <pic:spPr>
+                    <a:xfrm>
+                      <a:off x="0" y="0"/>
+                      <a:ext cx="3200400" cy="951230"/>
+                    </a:xfrm>
+                    <a:prstGeom prst="rect">
+                      <a:avLst/>
+                    </a:prstGeom>
+                  </pic:spPr>
+                </pic:pic>
+              </a:graphicData>
+            </a:graphic>
+          </wp:inline>
+        </w:drawing>
+      </w:r>
+    </w:p>
+    <w:p>
+      <w:pPr>
+        <w:pStyle w:val="Textodenotaderodap"/>
+        <w:ind w:firstLine="0"/>
+      </w:pPr>
+      <w:r>
+        <w:t>Fig. 10</w:t>
+      </w:r>
+      <w:r>
+        <w:t xml:space="preserve">.  </w:t>
+      </w:r>
+      <w:r>
+        <w:t>Medidas dos veículos Volkswagen</w:t>
+      </w:r>
+    </w:p>
+    <w:p>
+      <w:pPr>
+        <w:ind w:firstLine="142"/>
+        <w:jc w:val="both"/>
+      </w:pPr>
+    </w:p>
+    <w:p>
+      <w:pPr>
+        <w:ind w:firstLine="142"/>
+        <w:jc w:val="both"/>
+      </w:pPr>
+    </w:p>
+    <w:p>
+      <w:pPr>
+        <w:ind w:firstLine="142"/>
+        <w:jc w:val="both"/>
+      </w:pPr>
+      <w:r>
+        <w:t>Baseando-se na tabela da figura 10, foram gerados computacionalmente retângulos vermelhos, com 20px de comprimento e 9,5px de largura. Ou seja, foram utilizados como modelo, veículos com 4m de comprimento e 1,9m de largura.</w:t>
+      </w:r>
+    </w:p>
+    <w:p>
+      <w:pPr>
+        <w:ind w:firstLine="142"/>
+        <w:jc w:val="both"/>
+      </w:pPr>
+    </w:p>
+    <w:p>
+      <w:pPr>
+        <w:pStyle w:val="Ttulo2"/>
+      </w:pPr>
+      <w:r>
+        <w:t>Possíveis melhorias</w:t>
+      </w:r>
+    </w:p>
+    <w:p>
+      <w:pPr>
+        <w:ind w:firstLine="142"/>
+        <w:jc w:val="both"/>
+      </w:pPr>
+    </w:p>
+    <w:p>
+      <w:pPr>
+        <w:ind w:firstLine="142"/>
+        <w:jc w:val="both"/>
+      </w:pPr>
+      <w:r>
+        <w:t xml:space="preserve">É natural que todo imprevistos em vias públicas venham a ser corrigidas pelas entidades responsáveis de acordo com as estimativas padrões das mesmas. </w:t>
+      </w:r>
+    </w:p>
+    <w:p>
+      <w:pPr>
+        <w:ind w:firstLine="142"/>
+        <w:jc w:val="both"/>
+      </w:pPr>
+      <w:r>
+        <w:t>O desmoronamento ocorrido em março deste ano, 2016, deixando a via com o trânsito apenas em meia pista ainda está com seu concerto em fase licitatória. Bem provável, que após este período, este problema venha a ser resolvido pelas entidades, desta forma, liberando o fluxo de veículos que acessam e deix</w:t>
+      </w:r>
+      <w:r>
+        <w:t>e</w:t>
+      </w:r>
+      <w:r>
+        <w:t xml:space="preserve">m a cidade. Conforme tabela abaixo, podemos notar que a fila encontrada já na segunda característica do trajeto possui </w:t>
+      </w:r>
+      <w:r>
+        <w:t>um leve aumento na fila, uma vez em que os veículos começariam a se concentrar em apenas um processo</w:t>
+      </w:r>
+      <w:r>
+        <w:t>.</w:t>
+      </w:r>
+    </w:p>
+    <w:p>
+      <w:pPr>
+        <w:ind w:firstLine="202"/>
         <w:jc w:val="both"/>
       </w:pPr>
     </w:p>
@@ -5376,7 +5661,6 @@
               <w:jc w:val="center"/>
             </w:pPr>
             <w:r>
-              <w:lastRenderedPageBreak/>
               <w:t>ID</w:t>
             </w:r>
           </w:p>
@@ -6653,7 +6937,10 @@
               <w:t>2312</w:t>
             </w:r>
             <w:r>
-              <w:t>.99</w:t>
+              <w:t>.</w:t>
+            </w:r>
+            <w:r>
+              <w:t>99</w:t>
             </w:r>
           </w:p>
         </w:tc>
@@ -7251,14 +7538,8 @@
     </w:tbl>
     <w:p>
       <w:pPr>
-        <w:ind w:firstLine="202"/>
-        <w:jc w:val="both"/>
-      </w:pPr>
-    </w:p>
-    <w:p>
-      <w:pPr>
         <w:pStyle w:val="Textodenotaderodap"/>
-        <w:ind w:left="142" w:firstLine="60"/>
+        <w:ind w:firstLine="0"/>
       </w:pPr>
       <w:r>
         <w:t>Tab. 3</w:t>
@@ -7362,8 +7643,6 @@
       <w:r>
         <w:t>m más condições e é desconhecido</w:t>
       </w:r>
-      <w:bookmarkStart w:id="0" w:name="_GoBack"/>
-      <w:bookmarkEnd w:id="0"/>
       <w:r>
         <w:t xml:space="preserve"> por muitos</w:t>
       </w:r>
@@ -7379,6 +7658,12 @@
       <w:r>
         <w:t>Com esta revitalização, o trânsito poderia ser dividido pela metade e melhor distribuído, sendo que uma o acesso principal se dá ao centro da cidade, enquanto este segundo dá acesso diretamente a outras praias do município.</w:t>
       </w:r>
+    </w:p>
+    <w:p>
+      <w:pPr>
+        <w:ind w:firstLine="142"/>
+        <w:jc w:val="both"/>
+      </w:pPr>
     </w:p>
     <w:p>
       <w:pPr>
@@ -7411,7 +7696,7 @@
                     <pic:cNvPicPr/>
                   </pic:nvPicPr>
                   <pic:blipFill>
-                    <a:blip r:embed="rId16">
+                    <a:blip r:embed="rId18">
                       <a:extLst>
                         <a:ext uri="{28A0092B-C50C-407E-A947-70E740481C1C}">
                           <a14:useLocalDpi xmlns:a14="http://schemas.microsoft.com/office/drawing/2010/main" val="0"/>
@@ -7447,7 +7732,7 @@
         <w:t xml:space="preserve">Fig. </w:t>
       </w:r>
       <w:r>
-        <w:t>9</w:t>
+        <w:t>11</w:t>
       </w:r>
       <w:r>
         <w:t xml:space="preserve">.  </w:t>
@@ -7455,6 +7740,12 @@
       <w:r>
         <w:t>Localidades da cidade de Bombinhas.</w:t>
       </w:r>
+    </w:p>
+    <w:p>
+      <w:pPr>
+        <w:ind w:firstLine="142"/>
+        <w:jc w:val="both"/>
+      </w:pPr>
     </w:p>
     <w:p>
       <w:pPr>
@@ -7499,6 +7790,7 @@
               <w:jc w:val="both"/>
             </w:pPr>
             <w:r>
+              <w:lastRenderedPageBreak/>
               <w:t>Localidade</w:t>
             </w:r>
           </w:p>
@@ -7913,11 +8205,7 @@
         <w:t xml:space="preserve">De modo geral, </w:t>
       </w:r>
       <w:r>
-        <w:t xml:space="preserve">a estratégia para a simulação do problema relacionado a mobilidade urbana de Bombinhas possibilitou </w:t>
-      </w:r>
-      <w:r>
-        <w:lastRenderedPageBreak/>
-        <w:t>que o sistema chegasse mais próximo o possível da realidade. O experimento, através do modelo observado, tornou-se possível simular fenômenos que resultariam em melhorias para o problema detectado.</w:t>
+        <w:t>a estratégia para a simulação do problema relacionado a mobilidade urbana de Bombinhas possibilitou que o sistema chegasse mais próximo o possível da realidade. O experimento, através do modelo observado, tornou-se possível simular fenômenos que resultariam em melhorias para o problema detectado.</w:t>
       </w:r>
     </w:p>
     <w:p>
@@ -8136,8 +8424,8 @@
       </w:pPr>
     </w:p>
     <w:sectPr>
-      <w:headerReference w:type="default" r:id="rId17"/>
-      <w:footerReference w:type="default" r:id="rId18"/>
+      <w:headerReference w:type="default" r:id="rId19"/>
+      <w:footerReference w:type="default" r:id="rId20"/>
       <w:type w:val="continuous"/>
       <w:pgSz w:w="12240" w:h="15840" w:code="1"/>
       <w:pgMar w:top="1008" w:right="936" w:bottom="1008" w:left="936" w:header="432" w:footer="432" w:gutter="0"/>
@@ -8223,7 +8511,7 @@
       <w:rPr>
         <w:noProof/>
       </w:rPr>
-      <w:t>5</w:t>
+      <w:t>4</w:t>
     </w:r>
     <w:r>
       <w:fldChar w:fldCharType="end"/>
@@ -11305,7 +11593,7 @@
 </file>
 
 <file path=customXml/itemProps1.xml><?xml version="1.0" encoding="utf-8"?>
-<ds:datastoreItem xmlns:ds="http://schemas.openxmlformats.org/officeDocument/2006/customXml" ds:itemID="{ACE52915-E3A8-4E2F-8E9C-CB317B8F4F32}">
+<ds:datastoreItem xmlns:ds="http://schemas.openxmlformats.org/officeDocument/2006/customXml" ds:itemID="{FB20F6D0-09E5-4A5E-851E-82FF52209E8F}">
   <ds:schemaRefs>
     <ds:schemaRef ds:uri="http://schemas.openxmlformats.org/officeDocument/2006/bibliography"/>
   </ds:schemaRefs>

</xml_diff>